<commit_message>
Added work journal of Julien and Joël to work log
</commit_message>
<xml_diff>
--- a/cdk1_Dokumentation_FS2021.docx
+++ b/cdk1_Dokumentation_FS2021.docx
@@ -23,7 +23,6 @@
           <w:docPartUnique/>
         </w:docPartObj>
       </w:sdtPr>
-      <w:sdtEndPr/>
       <w:sdtContent>
         <w:p>
           <w:pPr>
@@ -53,7 +52,6 @@
             <w:dataBinding w:prefixMappings="xmlns:ns0='http://purl.org/dc/elements/1.1/' xmlns:ns1='http://schemas.openxmlformats.org/package/2006/metadata/core-properties' " w:xpath="/ns1:coreProperties[1]/ns0:title[1]" w:storeItemID="{6C3C8BC8-F283-45AE-878A-BAB7291924A1}"/>
             <w:text/>
           </w:sdtPr>
-          <w:sdtEndPr/>
           <w:sdtContent>
             <w:p>
               <w:pPr>
@@ -125,7 +123,6 @@
             <w:dataBinding w:prefixMappings="xmlns:ns0='http://purl.org/dc/elements/1.1/' xmlns:ns1='http://schemas.openxmlformats.org/package/2006/metadata/core-properties' " w:xpath="/ns1:coreProperties[1]/ns0:subject[1]" w:storeItemID="{6C3C8BC8-F283-45AE-878A-BAB7291924A1}"/>
             <w:text/>
           </w:sdtPr>
-          <w:sdtEndPr/>
           <w:sdtContent>
             <w:p>
               <w:pPr>
@@ -289,10 +286,7 @@
                                   <w:jc w:val="center"/>
                                 </w:pPr>
                                 <w:r>
-                                  <w:t>BI</w:t>
-                                </w:r>
-                                <w:r>
-                                  <w:t>LD</w:t>
+                                  <w:t>BILD</w:t>
                                 </w:r>
                               </w:p>
                             </w:txbxContent>
@@ -315,7 +309,7 @@
                   </wp:anchor>
                 </w:drawing>
               </mc:Choice>
-              <mc:Fallback xmlns:w16sdtdh="http://schemas.microsoft.com/office/word/2020/wordml/sdtdatahash" xmlns:w16="http://schemas.microsoft.com/office/word/2018/wordml" xmlns:w16cex="http://schemas.microsoft.com/office/word/2018/wordml/cex">
+              <mc:Fallback>
                 <w:pict>
                   <v:rect w14:anchorId="14273BD7" id="Rechteck 4" o:spid="_x0000_s1026" style="position:absolute;margin-left:-112.35pt;margin-top:25.65pt;width:637.5pt;height:193.5pt;z-index:251659264;visibility:visible;mso-wrap-style:square;mso-width-percent:0;mso-height-percent:0;mso-wrap-distance-left:9pt;mso-wrap-distance-top:0;mso-wrap-distance-right:9pt;mso-wrap-distance-bottom:0;mso-position-horizontal:absolute;mso-position-horizontal-relative:text;mso-position-vertical:absolute;mso-position-vertical-relative:text;mso-width-percent:0;mso-height-percent:0;mso-width-relative:margin;mso-height-relative:margin;v-text-anchor:middle" o:gfxdata="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" fillcolor="#e7e6e6 [3214]" strokecolor="#5a5a5a [2109]" strokeweight="1pt">
                     <v:textbox>
@@ -325,10 +319,7 @@
                             <w:jc w:val="center"/>
                           </w:pPr>
                           <w:r>
-                            <w:t>BI</w:t>
-                          </w:r>
-                          <w:r>
-                            <w:t>LD</w:t>
+                            <w:t>BILD</w:t>
                           </w:r>
                         </w:p>
                       </w:txbxContent>
@@ -9858,7 +9849,7 @@
               <w:bottom w:val="single" w:sz="4" w:space="0" w:color="FFFFFF"/>
               <w:right w:val="nil"/>
             </w:tcBorders>
-            <w:shd w:val="clear" w:color="000000" w:fill="FFFFFF"/>
+            <w:shd w:val="clear" w:color="auto" w:fill="FF0000"/>
             <w:noWrap/>
             <w:tcMar>
               <w:top w:w="15" w:type="dxa"/>
@@ -14837,69 +14828,35 @@
     <w:p/>
     <w:p>
       <w:pPr>
-        <w:rPr>
-          <w:rFonts w:eastAsiaTheme="majorEastAsia" w:cstheme="majorBidi"/>
-          <w:color w:val="2F5496" w:themeColor="accent1" w:themeShade="BF"/>
-          <w:sz w:val="32"/>
-          <w:szCs w:val="32"/>
-        </w:rPr>
+        <w:pStyle w:val="berschrift1"/>
       </w:pPr>
       <w:r>
-        <w:rPr>
-          <w:rFonts w:eastAsiaTheme="majorEastAsia" w:cstheme="majorBidi"/>
-          <w:color w:val="2F5496" w:themeColor="accent1" w:themeShade="BF"/>
-          <w:sz w:val="32"/>
-          <w:szCs w:val="32"/>
-        </w:rPr>
         <w:t>Projektplanung</w:t>
       </w:r>
     </w:p>
     <w:p>
       <w:pPr>
-        <w:rPr>
-          <w:b/>
-        </w:rPr>
+        <w:pStyle w:val="berschrift2"/>
       </w:pPr>
       <w:r>
-        <w:rPr>
-          <w:b/>
-        </w:rPr>
         <w:t>In-Flight Workshop 1</w:t>
       </w:r>
       <w:r>
-        <w:rPr>
-          <w:b/>
-        </w:rPr>
         <w:t xml:space="preserve"> </w:t>
       </w:r>
       <w:r>
-        <w:rPr>
-          <w:b/>
-        </w:rPr>
         <w:t>–</w:t>
       </w:r>
       <w:r>
-        <w:rPr>
-          <w:b/>
-        </w:rPr>
         <w:t xml:space="preserve"> </w:t>
       </w:r>
       <w:r>
-        <w:rPr>
-          <w:b/>
-        </w:rPr>
         <w:t>KW</w:t>
       </w:r>
       <w:r>
-        <w:rPr>
-          <w:b/>
-        </w:rPr>
         <w:t xml:space="preserve"> </w:t>
       </w:r>
       <w:r>
-        <w:rPr>
-          <w:b/>
-        </w:rPr>
         <w:t>13</w:t>
       </w:r>
     </w:p>
@@ -15206,20 +15163,12 @@
     </w:p>
     <w:p>
       <w:pPr>
-        <w:rPr>
-          <w:b/>
-        </w:rPr>
+        <w:pStyle w:val="berschrift2"/>
       </w:pPr>
       <w:r>
-        <w:rPr>
-          <w:b/>
-        </w:rPr>
         <w:t>In-Flight Workshop 2</w:t>
       </w:r>
       <w:r>
-        <w:rPr>
-          <w:b/>
-        </w:rPr>
         <w:t xml:space="preserve"> – KW 19</w:t>
       </w:r>
     </w:p>
@@ -15479,14 +15428,9 @@
     </w:p>
     <w:p>
       <w:pPr>
-        <w:rPr>
-          <w:b/>
-        </w:rPr>
+        <w:pStyle w:val="berschrift2"/>
       </w:pPr>
       <w:r>
-        <w:rPr>
-          <w:b/>
-        </w:rPr>
         <w:t>Finale Abgabe</w:t>
       </w:r>
     </w:p>
@@ -15740,51 +15684,2296 @@
     </w:p>
     <w:p>
       <w:pPr>
-        <w:tabs>
-          <w:tab w:val="left" w:pos="2467"/>
-        </w:tabs>
-        <w:rPr>
-          <w:rFonts w:eastAsiaTheme="majorEastAsia" w:cstheme="majorBidi"/>
-          <w:color w:val="2F5496" w:themeColor="accent1" w:themeShade="BF"/>
-          <w:sz w:val="32"/>
-          <w:szCs w:val="32"/>
-          <w:lang w:val="en-US"/>
-        </w:rPr>
+        <w:pStyle w:val="berschrift1"/>
       </w:pPr>
-      <w:proofErr w:type="spellStart"/>
-      <w:r>
-        <w:rPr>
-          <w:rFonts w:eastAsiaTheme="majorEastAsia" w:cstheme="majorBidi"/>
-          <w:color w:val="2F5496" w:themeColor="accent1" w:themeShade="BF"/>
-          <w:sz w:val="32"/>
-          <w:szCs w:val="32"/>
-          <w:lang w:val="en-US"/>
-        </w:rPr>
+      <w:r>
         <w:lastRenderedPageBreak/>
         <w:t>Arbeitsjournal</w:t>
       </w:r>
-      <w:proofErr w:type="spellEnd"/>
     </w:p>
     <w:p>
       <w:pPr>
-        <w:tabs>
-          <w:tab w:val="left" w:pos="2467"/>
-        </w:tabs>
-        <w:rPr>
-          <w:rFonts w:eastAsiaTheme="majorEastAsia" w:cstheme="majorBidi"/>
-          <w:color w:val="2F5496" w:themeColor="accent1" w:themeShade="BF"/>
-          <w:sz w:val="32"/>
-          <w:szCs w:val="32"/>
-          <w:lang w:val="en-US"/>
-        </w:rPr>
+        <w:pStyle w:val="berschrift2"/>
       </w:pPr>
-      <w:bookmarkStart w:id="2" w:name="_GoBack"/>
-      <w:bookmarkEnd w:id="2"/>
+      <w:r>
+        <w:t>KW9 (</w:t>
+      </w:r>
+      <w:r>
+        <w:t>1.</w:t>
+      </w:r>
+      <w:r>
+        <w:t xml:space="preserve"> </w:t>
+      </w:r>
+      <w:r>
+        <w:t>– 7. März 2021)</w:t>
+      </w:r>
     </w:p>
     <w:p>
       <w:pPr>
         <w:spacing w:line="240" w:lineRule="auto"/>
       </w:pPr>
+      <w:r>
+        <w:t>Julien</w:t>
+      </w:r>
+      <w:r>
+        <w:t xml:space="preserve"> - API</w:t>
+      </w:r>
+      <w:r>
+        <w:t>: Habe die 3 Projekt initialisiert (Nur eins wurde dann benötigt</w:t>
+      </w:r>
+      <w:r>
+        <w:t xml:space="preserve">. </w:t>
+      </w:r>
+      <w:r>
+        <w:t xml:space="preserve">Da das FE und die DB nicht getrennt sind) und einige </w:t>
+      </w:r>
+      <w:proofErr w:type="spellStart"/>
+      <w:r>
+        <w:t>flask</w:t>
+      </w:r>
+      <w:r>
+        <w:t>-</w:t>
+      </w:r>
+      <w:r>
+        <w:t>routes</w:t>
+      </w:r>
+      <w:proofErr w:type="spellEnd"/>
+      <w:r>
+        <w:t xml:space="preserve"> hinzugefügt.</w:t>
+      </w:r>
+    </w:p>
+    <w:p>
+      <w:pPr>
+        <w:pStyle w:val="berschrift2"/>
+      </w:pPr>
+      <w:r>
+        <w:t>KW10</w:t>
+      </w:r>
+      <w:r>
+        <w:t xml:space="preserve"> (</w:t>
+      </w:r>
+      <w:r>
+        <w:t>8.</w:t>
+      </w:r>
+      <w:r>
+        <w:t xml:space="preserve"> </w:t>
+      </w:r>
+      <w:r>
+        <w:t>– 14. März 2021)</w:t>
+      </w:r>
+    </w:p>
+    <w:p>
+      <w:pPr>
+        <w:spacing w:line="240" w:lineRule="auto"/>
+      </w:pPr>
+      <w:r>
+        <w:t>Julien</w:t>
+      </w:r>
+      <w:r>
+        <w:t xml:space="preserve"> - DB</w:t>
+      </w:r>
+      <w:r>
+        <w:t>: Programmier-Umgebung aufgesetzt und Datenbank Verbindung aufgebaut.</w:t>
+      </w:r>
+    </w:p>
+    <w:p>
+      <w:pPr>
+        <w:pStyle w:val="berschrift2"/>
+      </w:pPr>
+      <w:r>
+        <w:t>KW11</w:t>
+      </w:r>
+      <w:r>
+        <w:t xml:space="preserve"> (</w:t>
+      </w:r>
+      <w:r>
+        <w:t>15.</w:t>
+      </w:r>
+      <w:r>
+        <w:t xml:space="preserve"> </w:t>
+      </w:r>
+      <w:r>
+        <w:t>– 21. März 2021)</w:t>
+      </w:r>
+    </w:p>
+    <w:p>
+      <w:pPr>
+        <w:spacing w:line="240" w:lineRule="auto"/>
+      </w:pPr>
+      <w:r>
+        <w:t>Julien</w:t>
+      </w:r>
+      <w:r>
+        <w:t xml:space="preserve"> - API</w:t>
+      </w:r>
+      <w:r>
+        <w:t>: Automatischer Browser Treiber herunterladen code geschrieben (Überprüft die Version und de</w:t>
+      </w:r>
+      <w:r>
+        <w:t>n</w:t>
+      </w:r>
+      <w:r>
+        <w:t xml:space="preserve"> Typ).</w:t>
+      </w:r>
+    </w:p>
+    <w:p>
+      <w:pPr>
+        <w:spacing w:line="240" w:lineRule="auto"/>
+      </w:pPr>
+      <w:r>
+        <w:t>Julien</w:t>
+      </w:r>
+      <w:r>
+        <w:t xml:space="preserve"> - IDAWEB</w:t>
+      </w:r>
+      <w:r>
+        <w:t xml:space="preserve">: Habe das </w:t>
+      </w:r>
+      <w:proofErr w:type="spellStart"/>
+      <w:r>
+        <w:t>config</w:t>
+      </w:r>
+      <w:proofErr w:type="spellEnd"/>
+      <w:r>
+        <w:t xml:space="preserve">-File für </w:t>
+      </w:r>
+      <w:r>
+        <w:t xml:space="preserve">das </w:t>
+      </w:r>
+      <w:r>
+        <w:t>automatische Daten</w:t>
+      </w:r>
+      <w:r>
+        <w:t xml:space="preserve"> </w:t>
+      </w:r>
+      <w:r>
+        <w:t>Herunterladen</w:t>
+      </w:r>
+      <w:r>
+        <w:t xml:space="preserve"> </w:t>
+      </w:r>
+      <w:r>
+        <w:t xml:space="preserve">von </w:t>
+      </w:r>
+      <w:r>
+        <w:t>IDAWEB</w:t>
+      </w:r>
+      <w:r>
+        <w:t xml:space="preserve"> angefangen.</w:t>
+      </w:r>
+    </w:p>
+    <w:p>
+      <w:r>
+        <w:t>Joël</w:t>
+      </w:r>
+      <w:r>
+        <w:t xml:space="preserve"> – </w:t>
+      </w:r>
+      <w:proofErr w:type="spellStart"/>
+      <w:r>
+        <w:t>Webscraping</w:t>
+      </w:r>
+      <w:proofErr w:type="spellEnd"/>
+      <w:r>
+        <w:t xml:space="preserve">: </w:t>
+      </w:r>
+      <w:r>
+        <w:t xml:space="preserve">Erstellte die </w:t>
+      </w:r>
+      <w:r>
+        <w:t xml:space="preserve">Basis der </w:t>
+      </w:r>
+      <w:r>
+        <w:t xml:space="preserve">Navigation des </w:t>
+      </w:r>
+      <w:proofErr w:type="spellStart"/>
+      <w:r>
+        <w:t>Web</w:t>
+      </w:r>
+      <w:r>
+        <w:t>s</w:t>
+      </w:r>
+      <w:r>
+        <w:t>craping</w:t>
+      </w:r>
+      <w:proofErr w:type="spellEnd"/>
+      <w:r>
+        <w:t>.</w:t>
+      </w:r>
+      <w:r>
+        <w:t xml:space="preserve"> </w:t>
+      </w:r>
+      <w:proofErr w:type="spellStart"/>
+      <w:r>
+        <w:t>Web</w:t>
+      </w:r>
+      <w:r>
+        <w:t>s</w:t>
+      </w:r>
+      <w:r>
+        <w:t>craping</w:t>
+      </w:r>
+      <w:proofErr w:type="spellEnd"/>
+      <w:r>
+        <w:t xml:space="preserve"> kann bis anhin nur durch die Blitz-Daten navigieren.</w:t>
+      </w:r>
+    </w:p>
+    <w:p>
+      <w:pPr>
+        <w:pStyle w:val="berschrift2"/>
+      </w:pPr>
+      <w:r>
+        <w:t>KW12</w:t>
+      </w:r>
+      <w:r>
+        <w:t xml:space="preserve"> (</w:t>
+      </w:r>
+      <w:r>
+        <w:t>22.</w:t>
+      </w:r>
+      <w:r>
+        <w:t xml:space="preserve"> </w:t>
+      </w:r>
+      <w:r>
+        <w:t>– 28. März 2021)</w:t>
+      </w:r>
+    </w:p>
+    <w:p>
+      <w:pPr>
+        <w:spacing w:line="240" w:lineRule="auto"/>
+      </w:pPr>
+      <w:r>
+        <w:t>Julien</w:t>
+      </w:r>
+      <w:r>
+        <w:t xml:space="preserve"> - IDAWEB</w:t>
+      </w:r>
+      <w:r>
+        <w:t xml:space="preserve">: Anpassungen für die Navigierung am </w:t>
+      </w:r>
+      <w:r>
+        <w:t>IDAWEB</w:t>
+      </w:r>
+      <w:r>
+        <w:t xml:space="preserve"> vorgenommen. </w:t>
+      </w:r>
+      <w:r>
+        <w:t>IDAWEB-D</w:t>
+      </w:r>
+      <w:r>
+        <w:t xml:space="preserve">aten sind in der Tabelle nicht </w:t>
+      </w:r>
+      <w:proofErr w:type="spellStart"/>
+      <w:r>
+        <w:t>unique</w:t>
+      </w:r>
+      <w:proofErr w:type="spellEnd"/>
+      <w:r>
+        <w:t xml:space="preserve">, was zur </w:t>
+      </w:r>
+      <w:r>
+        <w:t>Fo</w:t>
+      </w:r>
+      <w:r>
+        <w:t>lge hat</w:t>
+      </w:r>
+      <w:r>
+        <w:t>,</w:t>
+      </w:r>
+      <w:r>
+        <w:t xml:space="preserve"> das</w:t>
+      </w:r>
+      <w:r>
+        <w:t>s</w:t>
+      </w:r>
+      <w:r>
+        <w:t xml:space="preserve"> wir einige Einträge nicht herunterladen. Ich werde demnächst ein </w:t>
+      </w:r>
+      <w:proofErr w:type="spellStart"/>
+      <w:r>
+        <w:t>S</w:t>
+      </w:r>
+      <w:r>
+        <w:t>craping</w:t>
+      </w:r>
+      <w:proofErr w:type="spellEnd"/>
+      <w:r>
+        <w:t xml:space="preserve"> die verfügbaren Daten auf </w:t>
+      </w:r>
+      <w:proofErr w:type="spellStart"/>
+      <w:r>
+        <w:t>IDAWEB</w:t>
+      </w:r>
+      <w:proofErr w:type="spellEnd"/>
+      <w:r>
+        <w:t xml:space="preserve"> implementieren und versuchen die Daten mittels POST</w:t>
+      </w:r>
+      <w:r>
+        <w:t>-R</w:t>
+      </w:r>
+      <w:r>
+        <w:t xml:space="preserve">equest </w:t>
+      </w:r>
+      <w:r>
+        <w:t>aus</w:t>
+      </w:r>
+      <w:r>
+        <w:t>zuwählen.</w:t>
+      </w:r>
+    </w:p>
+    <w:p>
+      <w:pPr>
+        <w:spacing w:line="240" w:lineRule="auto"/>
+      </w:pPr>
+      <w:r>
+        <w:t>Julien</w:t>
+      </w:r>
+      <w:r>
+        <w:t xml:space="preserve"> – API</w:t>
+      </w:r>
+      <w:r>
+        <w:t xml:space="preserve">: Ein </w:t>
+      </w:r>
+      <w:r>
+        <w:t>P</w:t>
+      </w:r>
+      <w:r>
+        <w:t>rototyp für Server</w:t>
+      </w:r>
+      <w:r>
+        <w:t>-</w:t>
+      </w:r>
+      <w:proofErr w:type="spellStart"/>
+      <w:r>
+        <w:t>Sent</w:t>
+      </w:r>
+      <w:proofErr w:type="spellEnd"/>
+      <w:r>
+        <w:t>-</w:t>
+      </w:r>
+      <w:r>
+        <w:t xml:space="preserve">Events angefangen, so können wir die Admin Seite dynamisch und ohne </w:t>
+      </w:r>
+      <w:proofErr w:type="spellStart"/>
+      <w:r>
+        <w:t>refresh</w:t>
+      </w:r>
+      <w:proofErr w:type="spellEnd"/>
+      <w:r>
+        <w:t xml:space="preserve"> aktualisieren.</w:t>
+      </w:r>
+    </w:p>
+    <w:p>
+      <w:r>
+        <w:t>Joël</w:t>
+      </w:r>
+      <w:r>
+        <w:t xml:space="preserve"> - IDAWEB</w:t>
+      </w:r>
+      <w:r>
+        <w:t>: Leider wurde unser IDAWEB-Account wegen zu vielen Anfragen gesperrt, wir müssen auf neue Login-Daten warten. Habe einige Parameter herausgesucht, welche wir später herunterzuladen versuchen werden.</w:t>
+      </w:r>
+    </w:p>
+    <w:p>
+      <w:pPr>
+        <w:spacing w:line="240" w:lineRule="auto"/>
+      </w:pPr>
+      <w:r>
+        <w:t>Julien</w:t>
+      </w:r>
+      <w:r>
+        <w:t xml:space="preserve"> - API</w:t>
+      </w:r>
+      <w:r>
+        <w:t>: Flaks</w:t>
+      </w:r>
+      <w:r>
+        <w:t>-S</w:t>
+      </w:r>
+      <w:r>
+        <w:t>erver unterstützt leider nur teilweise multi</w:t>
+      </w:r>
+      <w:r>
+        <w:t>-</w:t>
+      </w:r>
+      <w:r>
+        <w:t>threading</w:t>
+      </w:r>
+      <w:r>
+        <w:t>.</w:t>
+      </w:r>
+      <w:r>
+        <w:t xml:space="preserve"> Die </w:t>
+      </w:r>
+      <w:r>
+        <w:t>A</w:t>
+      </w:r>
+      <w:r>
+        <w:t xml:space="preserve">bfragen auf den Server werden </w:t>
+      </w:r>
+      <w:r>
+        <w:t xml:space="preserve">erst </w:t>
+      </w:r>
+      <w:r>
+        <w:t xml:space="preserve">nach der Fertigstellung </w:t>
+      </w:r>
+      <w:r>
+        <w:t xml:space="preserve">der </w:t>
+      </w:r>
+      <w:r>
+        <w:t>vorherige</w:t>
+      </w:r>
+      <w:r>
+        <w:t>n</w:t>
+      </w:r>
+      <w:r>
+        <w:t xml:space="preserve"> </w:t>
+      </w:r>
+      <w:r>
+        <w:t>A</w:t>
+      </w:r>
+      <w:r>
+        <w:t>bfrage angefangen. Ich habe viel Zeit investiert, um den Server teilweise multi</w:t>
+      </w:r>
+      <w:r>
+        <w:t>-</w:t>
+      </w:r>
+      <w:proofErr w:type="spellStart"/>
+      <w:r>
+        <w:t>threaded</w:t>
+      </w:r>
+      <w:proofErr w:type="spellEnd"/>
+      <w:r>
+        <w:t xml:space="preserve"> zu machen</w:t>
+      </w:r>
+      <w:r>
+        <w:t xml:space="preserve">. </w:t>
+      </w:r>
+      <w:r>
+        <w:t>Leider gehen die Rückgaben nicht mehr.</w:t>
+      </w:r>
+    </w:p>
+    <w:p>
+      <w:pPr>
+        <w:spacing w:line="240" w:lineRule="auto"/>
+      </w:pPr>
+      <w:r>
+        <w:t>Julien</w:t>
+      </w:r>
+      <w:r>
+        <w:t xml:space="preserve"> – FE</w:t>
+      </w:r>
+      <w:r>
+        <w:t>: Integriere die Tests auf der Webseite, muss leider auch in einem Sub</w:t>
+      </w:r>
+      <w:r>
+        <w:t>-P</w:t>
+      </w:r>
+      <w:r>
+        <w:t>ro</w:t>
+      </w:r>
+      <w:r>
+        <w:t>z</w:t>
+      </w:r>
+      <w:r>
+        <w:t>ess ausgeführt werden, weil sonst der Server blockiert wird</w:t>
+      </w:r>
+      <w:r>
+        <w:t>.</w:t>
+      </w:r>
+      <w:r>
+        <w:t xml:space="preserve"> Hat jetzt zur </w:t>
+      </w:r>
+      <w:r>
+        <w:t>F</w:t>
+      </w:r>
+      <w:r>
+        <w:t>olge das andere Prozesse vor der Fertigstellung der Tests aufhören.</w:t>
+      </w:r>
+    </w:p>
+    <w:p>
+      <w:pPr>
+        <w:spacing w:line="240" w:lineRule="auto"/>
+      </w:pPr>
+      <w:r>
+        <w:t>Julien</w:t>
+      </w:r>
+      <w:r>
+        <w:t xml:space="preserve"> - API</w:t>
+      </w:r>
+      <w:r>
+        <w:t xml:space="preserve">: Noch einige Änderungen am </w:t>
+      </w:r>
+      <w:proofErr w:type="spellStart"/>
+      <w:r>
+        <w:t>Selenium</w:t>
+      </w:r>
+      <w:proofErr w:type="spellEnd"/>
+      <w:r>
+        <w:t>-</w:t>
+      </w:r>
+      <w:r>
+        <w:t>Web</w:t>
+      </w:r>
+      <w:r>
+        <w:t>-</w:t>
+      </w:r>
+      <w:r>
+        <w:t>Driver vorgenommen da Chrome und Edge nicht die gleichen Treiber benutzen und die Seiten nicht vollständig geladen werden.</w:t>
+      </w:r>
+    </w:p>
+    <w:p>
+      <w:pPr>
+        <w:pStyle w:val="berschrift2"/>
+      </w:pPr>
+      <w:r>
+        <w:t>KW13</w:t>
+      </w:r>
+      <w:r>
+        <w:t xml:space="preserve"> (</w:t>
+      </w:r>
+      <w:r>
+        <w:t>29. März – 4. April 2021)</w:t>
+      </w:r>
+    </w:p>
+    <w:p>
+      <w:pPr>
+        <w:spacing w:line="240" w:lineRule="auto"/>
+      </w:pPr>
+      <w:r>
+        <w:t>Julien</w:t>
+      </w:r>
+      <w:r>
+        <w:t xml:space="preserve"> - </w:t>
+      </w:r>
+      <w:proofErr w:type="spellStart"/>
+      <w:r>
+        <w:t>Webscraping</w:t>
+      </w:r>
+      <w:proofErr w:type="spellEnd"/>
+      <w:r>
+        <w:t>: Einige Änderungen an d</w:t>
+      </w:r>
+      <w:r>
+        <w:t>er</w:t>
+      </w:r>
+      <w:r>
+        <w:t xml:space="preserve"> Konfiguration des </w:t>
+      </w:r>
+      <w:proofErr w:type="spellStart"/>
+      <w:r>
+        <w:t>Webscraping</w:t>
+      </w:r>
+      <w:r>
+        <w:t>s</w:t>
+      </w:r>
+      <w:proofErr w:type="spellEnd"/>
+      <w:r>
+        <w:t xml:space="preserve"> vorgenommen.</w:t>
+      </w:r>
+    </w:p>
+    <w:p>
+      <w:pPr>
+        <w:spacing w:line="240" w:lineRule="auto"/>
+      </w:pPr>
+      <w:r>
+        <w:t>Julien</w:t>
+      </w:r>
+      <w:r>
+        <w:t xml:space="preserve"> - FE</w:t>
+      </w:r>
+      <w:r>
+        <w:t>: Habe die Admin Seite angefangen, mit Web</w:t>
+      </w:r>
+      <w:r>
+        <w:t>-</w:t>
+      </w:r>
+      <w:r>
+        <w:t>Treiber</w:t>
+      </w:r>
+      <w:r>
+        <w:t>-S</w:t>
+      </w:r>
+      <w:r>
+        <w:t>tatus, DB</w:t>
+      </w:r>
+      <w:r>
+        <w:t>-</w:t>
+      </w:r>
+      <w:r>
+        <w:t xml:space="preserve">Treiber, </w:t>
+      </w:r>
+      <w:proofErr w:type="spellStart"/>
+      <w:r>
+        <w:t>N</w:t>
+      </w:r>
+      <w:r>
+        <w:t>avbar</w:t>
+      </w:r>
+      <w:proofErr w:type="spellEnd"/>
+      <w:r>
+        <w:t xml:space="preserve"> und einige </w:t>
+      </w:r>
+      <w:proofErr w:type="spellStart"/>
+      <w:r>
+        <w:t>P</w:t>
+      </w:r>
+      <w:r>
+        <w:t>laceholder</w:t>
+      </w:r>
+      <w:proofErr w:type="spellEnd"/>
+      <w:r>
+        <w:t>-S</w:t>
+      </w:r>
+      <w:r>
+        <w:t xml:space="preserve">ites. SSE wird jetzt für </w:t>
+      </w:r>
+      <w:r>
+        <w:t>die</w:t>
+      </w:r>
+      <w:r>
+        <w:t xml:space="preserve"> FE</w:t>
+      </w:r>
+      <w:r>
+        <w:t>-</w:t>
+      </w:r>
+      <w:proofErr w:type="spellStart"/>
+      <w:r>
+        <w:t>sync</w:t>
+      </w:r>
+      <w:proofErr w:type="spellEnd"/>
+      <w:r>
+        <w:t xml:space="preserve"> eingesetzt und wurde auf der API implementiert (Ist leider nicht sehr flexibel).</w:t>
+      </w:r>
+    </w:p>
+    <w:p>
+      <w:pPr>
+        <w:spacing w:line="240" w:lineRule="auto"/>
+      </w:pPr>
+      <w:r>
+        <w:lastRenderedPageBreak/>
+        <w:t>Julien</w:t>
+      </w:r>
+      <w:r>
+        <w:t xml:space="preserve"> - FE</w:t>
+      </w:r>
+      <w:r>
+        <w:t xml:space="preserve">: Die </w:t>
+      </w:r>
+      <w:r>
+        <w:t>Z</w:t>
+      </w:r>
+      <w:r>
+        <w:t xml:space="preserve">ustände der Treiber auf der Admin Seite werden jetzt endlich auch korrekt aktualisiert bei </w:t>
+      </w:r>
+      <w:r>
+        <w:t>A</w:t>
+      </w:r>
+      <w:r>
+        <w:t>bstürze</w:t>
+      </w:r>
+      <w:r>
+        <w:t>n</w:t>
+      </w:r>
+      <w:r>
+        <w:t xml:space="preserve"> und anderem.</w:t>
+      </w:r>
+    </w:p>
+    <w:p>
+      <w:pPr>
+        <w:spacing w:line="240" w:lineRule="auto"/>
+      </w:pPr>
+      <w:r>
+        <w:t>Julien</w:t>
+      </w:r>
+      <w:r>
+        <w:t xml:space="preserve"> – API</w:t>
+      </w:r>
+      <w:r>
+        <w:t>: Habe unser langes app.py in mehrere sub</w:t>
+      </w:r>
+      <w:r>
+        <w:t>-</w:t>
+      </w:r>
+      <w:r>
+        <w:t xml:space="preserve">APIs getrennt, da es nicht mehr lesbar </w:t>
+      </w:r>
+      <w:r>
+        <w:t>und</w:t>
+      </w:r>
+      <w:r>
+        <w:t xml:space="preserve"> zu lange war. Habe dafür die </w:t>
+      </w:r>
+      <w:proofErr w:type="spellStart"/>
+      <w:r>
+        <w:t>Flask</w:t>
+      </w:r>
+      <w:r>
+        <w:t>-B</w:t>
+      </w:r>
+      <w:r>
+        <w:t>lueprint</w:t>
+      </w:r>
+      <w:r>
+        <w:t>s</w:t>
+      </w:r>
+      <w:proofErr w:type="spellEnd"/>
+      <w:r>
+        <w:t xml:space="preserve"> verwendet</w:t>
+      </w:r>
+      <w:r>
+        <w:t>.</w:t>
+      </w:r>
+    </w:p>
+    <w:p>
+      <w:pPr>
+        <w:spacing w:line="240" w:lineRule="auto"/>
+      </w:pPr>
+      <w:r>
+        <w:t>Julien</w:t>
+      </w:r>
+      <w:r>
+        <w:t xml:space="preserve"> - FE</w:t>
+      </w:r>
+      <w:r>
+        <w:t>: Aktionen wie DB</w:t>
+      </w:r>
+      <w:r>
+        <w:t xml:space="preserve"> </w:t>
+      </w:r>
+      <w:r>
+        <w:t xml:space="preserve">erstellen oder Tabelle anlegen können jetzt </w:t>
+      </w:r>
+      <w:proofErr w:type="gramStart"/>
+      <w:r>
+        <w:t>mittels Knopfdruck</w:t>
+      </w:r>
+      <w:proofErr w:type="gramEnd"/>
+      <w:r>
+        <w:t xml:space="preserve"> auf der Admin Seite gemacht werden.</w:t>
+      </w:r>
+    </w:p>
+    <w:p>
+      <w:r>
+        <w:t>Joël</w:t>
+      </w:r>
+      <w:r>
+        <w:t xml:space="preserve"> - </w:t>
+      </w:r>
+      <w:proofErr w:type="spellStart"/>
+      <w:r>
+        <w:t>Webscraping</w:t>
+      </w:r>
+      <w:proofErr w:type="spellEnd"/>
+      <w:r>
+        <w:t>: Habe</w:t>
+      </w:r>
+      <w:r>
+        <w:t>n</w:t>
+      </w:r>
+      <w:r>
+        <w:t xml:space="preserve"> neue Login-Daten erhalten.</w:t>
+      </w:r>
+    </w:p>
+    <w:p>
+      <w:pPr>
+        <w:pStyle w:val="berschrift2"/>
+      </w:pPr>
+      <w:r>
+        <w:t>KW14</w:t>
+      </w:r>
+      <w:r>
+        <w:t xml:space="preserve"> (</w:t>
+      </w:r>
+      <w:r>
+        <w:t>5.</w:t>
+      </w:r>
+      <w:r>
+        <w:t xml:space="preserve"> </w:t>
+      </w:r>
+      <w:r>
+        <w:t>– 11. April 2021)</w:t>
+      </w:r>
+    </w:p>
+    <w:p>
+      <w:pPr>
+        <w:pStyle w:val="berschrift2"/>
+      </w:pPr>
+      <w:r>
+        <w:t>KW15</w:t>
+      </w:r>
+      <w:r>
+        <w:t xml:space="preserve"> (</w:t>
+      </w:r>
+      <w:r>
+        <w:t>12. – 18. April 2021)</w:t>
+      </w:r>
+    </w:p>
+    <w:p>
+      <w:r>
+        <w:t>Joël</w:t>
+      </w:r>
+      <w:r>
+        <w:t xml:space="preserve"> - </w:t>
+      </w:r>
+      <w:proofErr w:type="spellStart"/>
+      <w:r>
+        <w:t>Webscraping</w:t>
+      </w:r>
+      <w:proofErr w:type="spellEnd"/>
+      <w:r>
+        <w:t xml:space="preserve">: Da die IDAWEB-Datenanfragen zu gross sind, müssen wir diese Teilweise unterteilen. </w:t>
+      </w:r>
+      <w:r>
+        <w:t>Ich habe versucht dies durch das Unterteilen in verschiedene Zeitabschnitte zu erreichen, dies funktionierte aber nicht, weil die meisten Parameter in dieselben Zeitabschnitte unterteilt werden und somit keine Unterselektion erreicht werden kann. Deshalb habe ich nun die Datenanfragen in Abschnitte gemäss Höhe der Station unterteilt. Wenn also zu viele Daten in einer Anfrage sind, wird der Höhenabschnitt eingeschränkt bis die Datenmenge genug klein ist. Dies funktioniert erstaunlich gut.</w:t>
+      </w:r>
+    </w:p>
+    <w:p>
+      <w:pPr>
+        <w:spacing w:line="240" w:lineRule="auto"/>
+      </w:pPr>
+      <w:r>
+        <w:t>Julien</w:t>
+      </w:r>
+      <w:r>
+        <w:t xml:space="preserve"> – </w:t>
+      </w:r>
+      <w:r>
+        <w:t>API</w:t>
+      </w:r>
+      <w:r>
+        <w:t>: Daten werden von de</w:t>
+      </w:r>
+      <w:r>
+        <w:t>m</w:t>
+      </w:r>
+      <w:r>
+        <w:t xml:space="preserve"> Stage</w:t>
+      </w:r>
+      <w:r>
+        <w:t>-</w:t>
+      </w:r>
+      <w:r>
+        <w:t xml:space="preserve">Schema in </w:t>
+      </w:r>
+      <w:r>
+        <w:t>das</w:t>
+      </w:r>
+      <w:r>
+        <w:t xml:space="preserve"> Core</w:t>
+      </w:r>
+      <w:r>
+        <w:t>-</w:t>
+      </w:r>
+      <w:r>
+        <w:t>Schema geladen</w:t>
+      </w:r>
+      <w:r>
+        <w:t>.</w:t>
+      </w:r>
+      <w:r>
+        <w:t xml:space="preserve"> </w:t>
+      </w:r>
+      <w:r>
+        <w:t>D</w:t>
+      </w:r>
+      <w:r>
+        <w:t xml:space="preserve">ies </w:t>
+      </w:r>
+      <w:proofErr w:type="gramStart"/>
+      <w:r>
+        <w:t>dient</w:t>
+      </w:r>
+      <w:proofErr w:type="gramEnd"/>
+      <w:r>
+        <w:t xml:space="preserve"> </w:t>
+      </w:r>
+      <w:r>
+        <w:t xml:space="preserve">der </w:t>
+      </w:r>
+      <w:r>
+        <w:t>Versionierung und Homogenisierung der Daten.</w:t>
+      </w:r>
+    </w:p>
+    <w:p>
+      <w:pPr>
+        <w:spacing w:line="240" w:lineRule="auto"/>
+      </w:pPr>
+      <w:r>
+        <w:t>Julien</w:t>
+      </w:r>
+      <w:r>
+        <w:t xml:space="preserve"> - FE</w:t>
+      </w:r>
+      <w:r>
+        <w:t xml:space="preserve">: </w:t>
+      </w:r>
+      <w:proofErr w:type="spellStart"/>
+      <w:r>
+        <w:t>Materialized</w:t>
+      </w:r>
+      <w:proofErr w:type="spellEnd"/>
+      <w:r>
+        <w:t xml:space="preserve"> ist jetzt auf die Admin Seite implementiert</w:t>
+      </w:r>
+      <w:r>
+        <w:t>. Dies</w:t>
+      </w:r>
+      <w:r>
+        <w:t xml:space="preserve"> vereinfacht </w:t>
+      </w:r>
+      <w:r>
+        <w:t xml:space="preserve">es </w:t>
+      </w:r>
+      <w:r>
+        <w:t>die Material</w:t>
+      </w:r>
+      <w:r>
+        <w:t>-D</w:t>
+      </w:r>
+      <w:r>
+        <w:t>esign</w:t>
+      </w:r>
+      <w:r>
+        <w:t>-</w:t>
+      </w:r>
+      <w:r>
+        <w:t>Richtlinien von Google einzuhalten.</w:t>
+      </w:r>
+    </w:p>
+    <w:p>
+      <w:pPr>
+        <w:spacing w:line="240" w:lineRule="auto"/>
+      </w:pPr>
+      <w:r>
+        <w:t>Julien</w:t>
+      </w:r>
+      <w:r>
+        <w:t xml:space="preserve"> - </w:t>
+      </w:r>
+      <w:proofErr w:type="spellStart"/>
+      <w:r>
+        <w:t>Webscraping</w:t>
+      </w:r>
+      <w:proofErr w:type="spellEnd"/>
+      <w:r>
+        <w:t xml:space="preserve">: Habe Logik für das Herunterladen der </w:t>
+      </w:r>
+      <w:r>
+        <w:t>Bestellungen</w:t>
+      </w:r>
+      <w:r>
+        <w:t xml:space="preserve"> von </w:t>
+      </w:r>
+      <w:r>
+        <w:t xml:space="preserve">IDAWEB </w:t>
+      </w:r>
+      <w:r>
+        <w:t>geschrieben.</w:t>
+      </w:r>
+    </w:p>
+    <w:p>
+      <w:pPr>
+        <w:spacing w:line="240" w:lineRule="auto"/>
+      </w:pPr>
+      <w:r>
+        <w:t>Julien</w:t>
+      </w:r>
+      <w:r>
+        <w:t xml:space="preserve"> - FE</w:t>
+      </w:r>
+      <w:r>
+        <w:t xml:space="preserve">: Implementiere die </w:t>
+      </w:r>
+      <w:proofErr w:type="spellStart"/>
+      <w:r>
+        <w:t>Breadcrumb</w:t>
+      </w:r>
+      <w:r>
+        <w:t>-</w:t>
+      </w:r>
+      <w:r>
+        <w:t>nav</w:t>
+      </w:r>
+      <w:r>
+        <w:t>bar</w:t>
+      </w:r>
+      <w:proofErr w:type="spellEnd"/>
+      <w:r>
+        <w:t xml:space="preserve"> auf der </w:t>
+      </w:r>
+      <w:r>
+        <w:t>Tabellen-</w:t>
+      </w:r>
+      <w:r>
+        <w:t xml:space="preserve">Seite, Idee ist der Zustand der Datenbank abzubilden und die richtigen Aktionen dann auszuführen (DB erstellen, Tabelle anlegen). </w:t>
+      </w:r>
+      <w:r>
+        <w:t xml:space="preserve">Dies </w:t>
+      </w:r>
+      <w:proofErr w:type="gramStart"/>
+      <w:r>
+        <w:t>e</w:t>
+      </w:r>
+      <w:r>
+        <w:t>rsetzt</w:t>
+      </w:r>
+      <w:proofErr w:type="gramEnd"/>
+      <w:r>
+        <w:t xml:space="preserve"> die </w:t>
+      </w:r>
+      <w:r>
+        <w:t xml:space="preserve">momentanen </w:t>
+      </w:r>
+      <w:r>
+        <w:t>Buttons. Die Buttons der Tabellen werden bei der Aktualisierung der Daten jetzt deaktiviert.</w:t>
+      </w:r>
+    </w:p>
+    <w:p>
+      <w:r>
+        <w:t xml:space="preserve">Joël - Dashboard: Habe angefangen das Dashboard zu erstellen. Die Verbindung zu zwischen </w:t>
+      </w:r>
+      <w:proofErr w:type="spellStart"/>
+      <w:r>
+        <w:t>Flask</w:t>
+      </w:r>
+      <w:proofErr w:type="spellEnd"/>
+      <w:r>
+        <w:t xml:space="preserve"> und Dash stellt sich als komplizierter heraus als gedacht.</w:t>
+      </w:r>
+    </w:p>
+    <w:p>
+      <w:pPr>
+        <w:spacing w:line="240" w:lineRule="auto"/>
+      </w:pPr>
+      <w:r>
+        <w:t>Julien</w:t>
+      </w:r>
+      <w:r>
+        <w:t xml:space="preserve"> - Dashboard</w:t>
+      </w:r>
+      <w:r>
+        <w:t xml:space="preserve">: Haben die Dash </w:t>
+      </w:r>
+      <w:proofErr w:type="spellStart"/>
+      <w:r>
+        <w:t>app</w:t>
+      </w:r>
+      <w:proofErr w:type="spellEnd"/>
+      <w:r>
+        <w:t xml:space="preserve"> mit dem bestehenden </w:t>
+      </w:r>
+      <w:proofErr w:type="spellStart"/>
+      <w:r>
+        <w:t>Flask</w:t>
+      </w:r>
+      <w:proofErr w:type="spellEnd"/>
+      <w:r>
+        <w:t>-</w:t>
+      </w:r>
+      <w:r>
+        <w:t>Server verbunden. Es hat sich gezeigt</w:t>
+      </w:r>
+      <w:r>
+        <w:t>,</w:t>
+      </w:r>
+      <w:r>
+        <w:t xml:space="preserve"> das</w:t>
+      </w:r>
+      <w:r>
+        <w:t>s</w:t>
+      </w:r>
+      <w:r>
+        <w:t xml:space="preserve"> dies </w:t>
+      </w:r>
+      <w:r>
+        <w:t xml:space="preserve">relativ </w:t>
+      </w:r>
+      <w:r>
+        <w:t>komplexe ist</w:t>
+      </w:r>
+      <w:r>
+        <w:t>.</w:t>
+      </w:r>
+      <w:r>
+        <w:t xml:space="preserve"> </w:t>
+      </w:r>
+      <w:r>
+        <w:t>In der ersten Phase</w:t>
+      </w:r>
+      <w:r>
+        <w:t xml:space="preserve"> tritt der Request auf d</w:t>
+      </w:r>
+      <w:r>
+        <w:t>ie</w:t>
+      </w:r>
+      <w:r>
+        <w:t xml:space="preserve"> </w:t>
+      </w:r>
+      <w:proofErr w:type="spellStart"/>
+      <w:r>
+        <w:t>Flask</w:t>
+      </w:r>
+      <w:proofErr w:type="spellEnd"/>
+      <w:r>
+        <w:t>-</w:t>
+      </w:r>
+      <w:r>
+        <w:t xml:space="preserve">API zu, die wird dann als nächstes weitergeleitet zu einem anderen </w:t>
+      </w:r>
+      <w:proofErr w:type="spellStart"/>
+      <w:r>
+        <w:t>Flask</w:t>
+      </w:r>
+      <w:proofErr w:type="spellEnd"/>
+      <w:r>
+        <w:t xml:space="preserve"> Server (Dash</w:t>
+      </w:r>
+      <w:r>
+        <w:t>-A</w:t>
+      </w:r>
+      <w:r>
+        <w:t>pps laufen eben</w:t>
+      </w:r>
+      <w:r>
+        <w:t xml:space="preserve">falls </w:t>
+      </w:r>
+      <w:r>
+        <w:t xml:space="preserve">über eine </w:t>
+      </w:r>
+      <w:proofErr w:type="spellStart"/>
+      <w:r>
+        <w:t>Flask</w:t>
+      </w:r>
+      <w:proofErr w:type="spellEnd"/>
+      <w:r>
+        <w:t>-</w:t>
+      </w:r>
+      <w:r>
+        <w:t>App)</w:t>
+      </w:r>
+      <w:r>
+        <w:t>.</w:t>
+      </w:r>
+      <w:r>
+        <w:t xml:space="preserve"> Der Dash</w:t>
+      </w:r>
+      <w:r>
+        <w:t>-</w:t>
+      </w:r>
+      <w:r>
+        <w:t xml:space="preserve">Server verarbeitet dann die </w:t>
+      </w:r>
+      <w:r>
+        <w:t>A</w:t>
+      </w:r>
+      <w:r>
+        <w:t xml:space="preserve">bfrage und gibt </w:t>
+      </w:r>
+      <w:r>
+        <w:t xml:space="preserve">dem </w:t>
+      </w:r>
+      <w:r>
+        <w:t xml:space="preserve">Browser </w:t>
+      </w:r>
+      <w:r>
+        <w:t xml:space="preserve">die Seite </w:t>
+      </w:r>
+      <w:r>
+        <w:t>zurück</w:t>
+      </w:r>
+      <w:r>
+        <w:t>.</w:t>
+      </w:r>
+      <w:r>
+        <w:t xml:space="preserve"> </w:t>
+      </w:r>
+      <w:r>
+        <w:t>S</w:t>
+      </w:r>
+      <w:r>
+        <w:t xml:space="preserve">omit besteht am </w:t>
+      </w:r>
+      <w:r>
+        <w:t>E</w:t>
+      </w:r>
+      <w:r>
+        <w:t xml:space="preserve">nde eine direkte Verbindung zwischen dem Browser und die </w:t>
+      </w:r>
+      <w:proofErr w:type="spellStart"/>
+      <w:r>
+        <w:t>Dashapp</w:t>
+      </w:r>
+      <w:proofErr w:type="spellEnd"/>
+      <w:r>
+        <w:t>??</w:t>
+      </w:r>
+      <w:r>
+        <w:t xml:space="preserve"> (</w:t>
+      </w:r>
+      <w:proofErr w:type="spellStart"/>
+      <w:r>
+        <w:t>wcgw</w:t>
+      </w:r>
+      <w:proofErr w:type="spellEnd"/>
+      <w:r>
+        <w:t>)</w:t>
+      </w:r>
+    </w:p>
+    <w:p>
+      <w:pPr>
+        <w:pStyle w:val="berschrift2"/>
+      </w:pPr>
+      <w:r>
+        <w:t>KW16</w:t>
+      </w:r>
+      <w:r>
+        <w:t xml:space="preserve"> (</w:t>
+      </w:r>
+      <w:r>
+        <w:t>19. – 25. April 2021)</w:t>
+      </w:r>
+    </w:p>
+    <w:p>
+      <w:pPr>
+        <w:spacing w:line="240" w:lineRule="auto"/>
+      </w:pPr>
+      <w:r>
+        <w:t>Julien</w:t>
+      </w:r>
+      <w:r>
+        <w:t xml:space="preserve"> - FE</w:t>
+      </w:r>
+      <w:r>
+        <w:t>: Auf der Admin Seite sieht man jetzt wie viele Zeilen in die Tabelle</w:t>
+      </w:r>
+      <w:r>
+        <w:t xml:space="preserve"> geladen wurden und wann dies getan wurde</w:t>
+      </w:r>
+      <w:r>
+        <w:t xml:space="preserve">. Die </w:t>
+      </w:r>
+      <w:proofErr w:type="spellStart"/>
+      <w:r>
+        <w:t>JS-Scrips</w:t>
+      </w:r>
+      <w:r>
+        <w:t xml:space="preserve"> </w:t>
+      </w:r>
+      <w:proofErr w:type="spellEnd"/>
+      <w:r>
+        <w:t>sind in getrennten File</w:t>
+      </w:r>
+      <w:r>
+        <w:t>s</w:t>
+      </w:r>
+      <w:r>
+        <w:t xml:space="preserve"> gespeichert.</w:t>
+      </w:r>
+    </w:p>
+    <w:p>
+      <w:pPr>
+        <w:spacing w:line="240" w:lineRule="auto"/>
+      </w:pPr>
+      <w:r>
+        <w:t>Julien</w:t>
+      </w:r>
+      <w:r>
+        <w:t xml:space="preserve"> - </w:t>
+      </w:r>
+      <w:r>
+        <w:t>DB</w:t>
+      </w:r>
+      <w:r>
+        <w:t xml:space="preserve">: Die Daten werden jetzt ohne Duplikate ins Core geladen. </w:t>
+      </w:r>
+      <w:r>
+        <w:t xml:space="preserve">Ein </w:t>
+      </w:r>
+      <w:r>
+        <w:t>Index wurde</w:t>
+      </w:r>
+      <w:r>
+        <w:t xml:space="preserve"> </w:t>
+      </w:r>
+      <w:r>
+        <w:t>der Tabelle hinzugefügt, weil die Tabelle sehr langsam wurde</w:t>
+      </w:r>
+      <w:r>
+        <w:t xml:space="preserve">. </w:t>
+      </w:r>
+      <w:r>
+        <w:t xml:space="preserve">Jetzt werden auch noch die </w:t>
+      </w:r>
+      <w:r>
+        <w:lastRenderedPageBreak/>
+        <w:t xml:space="preserve">IDAWEB </w:t>
+      </w:r>
+      <w:r>
+        <w:t>Station und Parameter</w:t>
+      </w:r>
+      <w:r>
+        <w:t xml:space="preserve"> </w:t>
+      </w:r>
+      <w:r>
+        <w:t xml:space="preserve">Informationen </w:t>
+      </w:r>
+      <w:proofErr w:type="spellStart"/>
+      <w:r>
+        <w:t>geparsed</w:t>
+      </w:r>
+      <w:proofErr w:type="spellEnd"/>
+      <w:r>
+        <w:t xml:space="preserve"> und in </w:t>
+      </w:r>
+      <w:r>
+        <w:t xml:space="preserve">eine tabellarische Form </w:t>
+      </w:r>
+      <w:r>
+        <w:t xml:space="preserve">gebracht und bis zum Core geladen. Die </w:t>
+      </w:r>
+      <w:r>
+        <w:t>IDAWEB-</w:t>
+      </w:r>
+      <w:r>
+        <w:t xml:space="preserve">Tabelle kann </w:t>
+      </w:r>
+      <w:r>
+        <w:t xml:space="preserve">in mehreren Teilen </w:t>
+      </w:r>
+      <w:r>
+        <w:t>gel</w:t>
+      </w:r>
+      <w:r>
+        <w:t>a</w:t>
+      </w:r>
+      <w:r>
+        <w:t>de</w:t>
+      </w:r>
+      <w:r>
+        <w:t>n</w:t>
+      </w:r>
+      <w:r>
+        <w:t xml:space="preserve"> werden</w:t>
+      </w:r>
+      <w:r>
+        <w:t>.</w:t>
+      </w:r>
+      <w:r>
+        <w:t xml:space="preserve"> </w:t>
+      </w:r>
+      <w:r>
+        <w:t>E</w:t>
+      </w:r>
+      <w:r>
+        <w:t xml:space="preserve">s werden nur die </w:t>
+      </w:r>
+      <w:r>
+        <w:t>f</w:t>
+      </w:r>
+      <w:r>
+        <w:t>ehlende</w:t>
+      </w:r>
+      <w:r>
+        <w:t>n</w:t>
+      </w:r>
+      <w:r>
+        <w:t xml:space="preserve"> oder </w:t>
+      </w:r>
+      <w:r>
+        <w:t>ne</w:t>
+      </w:r>
+      <w:r>
+        <w:t>ue</w:t>
+      </w:r>
+      <w:r>
+        <w:t>n</w:t>
+      </w:r>
+      <w:r>
+        <w:t xml:space="preserve"> </w:t>
+      </w:r>
+      <w:r>
+        <w:t>D</w:t>
+      </w:r>
+      <w:r>
+        <w:t>aten geladen.</w:t>
+      </w:r>
+    </w:p>
+    <w:p>
+      <w:pPr>
+        <w:pStyle w:val="berschrift2"/>
+      </w:pPr>
+      <w:r>
+        <w:t>KW17</w:t>
+      </w:r>
+      <w:r>
+        <w:t xml:space="preserve"> (</w:t>
+      </w:r>
+      <w:r>
+        <w:t>26. April – 2. Mai 2021)</w:t>
+      </w:r>
+    </w:p>
+    <w:p>
+      <w:r>
+        <w:t>Joël</w:t>
+      </w:r>
+      <w:r>
+        <w:t xml:space="preserve"> - Dashboard</w:t>
+      </w:r>
+      <w:r>
+        <w:t xml:space="preserve">: Habe angefangen das Dashboard zu erstellen. Beim Testen merkte ich, dass die </w:t>
+      </w:r>
+      <w:proofErr w:type="spellStart"/>
+      <w:r>
+        <w:t>Callbacks</w:t>
+      </w:r>
+      <w:proofErr w:type="spellEnd"/>
+      <w:r>
+        <w:t xml:space="preserve"> nicht funktionierten. Deshalb musste ich Dash anders einbinden um die </w:t>
+      </w:r>
+      <w:proofErr w:type="spellStart"/>
+      <w:r>
+        <w:t>Callbacks</w:t>
+      </w:r>
+      <w:proofErr w:type="spellEnd"/>
+      <w:r>
+        <w:t xml:space="preserve"> </w:t>
+      </w:r>
+      <w:r>
+        <w:t xml:space="preserve">zu ermöglichen. Habe an der grundsätzlichen Struktur und dem Layout des Dashboards gearbeitet. Weiterhin habe ich einen ersten Plot mit Callback erstellt. </w:t>
+      </w:r>
+      <w:r>
+        <w:t xml:space="preserve">Habe mit dem </w:t>
+      </w:r>
+      <w:proofErr w:type="spellStart"/>
+      <w:r>
+        <w:t>f</w:t>
+      </w:r>
+      <w:r>
+        <w:t>ormattieren</w:t>
+      </w:r>
+      <w:proofErr w:type="spellEnd"/>
+      <w:r>
+        <w:t xml:space="preserve"> des Plots angefangen. Habe die Mathematik für das Errechnen von Regressionslinien hinzugefügt. Habe eine noch nicht schöne Landkarte hinzugefügt, welche die Stationen als Punkte darstellt. Es scheint schwierig zu sein, die Landkarte zu verschönern. Ich versuchte es mit einem </w:t>
+      </w:r>
+      <w:proofErr w:type="spellStart"/>
+      <w:r>
+        <w:t>Geojson</w:t>
+      </w:r>
+      <w:proofErr w:type="spellEnd"/>
+      <w:r>
+        <w:t xml:space="preserve">, es funktionierte jedoch nicht. Habe den Link zur Datenstory erstellt. Habe einen Scatterplot für den Schneefall mit Callback hinzugefügt. </w:t>
+      </w:r>
+    </w:p>
+    <w:p>
+      <w:pPr>
+        <w:spacing w:line="240" w:lineRule="auto"/>
+      </w:pPr>
+      <w:r>
+        <w:t>Julien</w:t>
+      </w:r>
+      <w:r>
+        <w:t xml:space="preserve"> - FE</w:t>
+      </w:r>
+      <w:r>
+        <w:t>: Habe die ganzen Spalten im Front</w:t>
+      </w:r>
+      <w:r>
+        <w:t>-</w:t>
+      </w:r>
+      <w:r>
+        <w:t>End dynamisch gemacht, jetzt muss die Struktur nur noch in der API definiert werden, und das Front</w:t>
+      </w:r>
+      <w:r>
+        <w:t>-E</w:t>
+      </w:r>
+      <w:r>
+        <w:t xml:space="preserve">nd kümmert sich um das Anzeigen der Zeilen und Spalten. </w:t>
+      </w:r>
+      <w:r>
+        <w:t>Dies h</w:t>
+      </w:r>
+      <w:r>
+        <w:t xml:space="preserve">at den Vorteil das es nur einmal </w:t>
+      </w:r>
+      <w:r>
+        <w:t>implementiert</w:t>
+      </w:r>
+      <w:r>
+        <w:t xml:space="preserve"> werden muss und über alle Seiten der Admin Page verwendet werden </w:t>
+      </w:r>
+      <w:r>
+        <w:t>kann</w:t>
+      </w:r>
+      <w:r>
+        <w:t xml:space="preserve">. Die </w:t>
+      </w:r>
+      <w:r>
+        <w:t>B</w:t>
+      </w:r>
+      <w:r>
+        <w:t>ackend</w:t>
+      </w:r>
+      <w:r>
+        <w:t>-</w:t>
+      </w:r>
+      <w:r>
+        <w:t>SSE wurden auf die neue FE</w:t>
+      </w:r>
+      <w:r>
+        <w:t>-</w:t>
+      </w:r>
+      <w:r>
+        <w:t>Struktur angepasst. Jetzt werden Server</w:t>
+      </w:r>
+      <w:r>
+        <w:t>-</w:t>
+      </w:r>
+      <w:r>
+        <w:t>Status, Stage</w:t>
+      </w:r>
+      <w:r>
+        <w:t>-</w:t>
+      </w:r>
+      <w:r>
+        <w:t xml:space="preserve"> und Core</w:t>
+      </w:r>
+      <w:r>
+        <w:t>-</w:t>
+      </w:r>
+      <w:r>
+        <w:t>Tabellen über die neue SSE</w:t>
+      </w:r>
+      <w:r>
+        <w:t>-</w:t>
+      </w:r>
+      <w:r>
+        <w:t>Implementierung angepasst.</w:t>
+      </w:r>
+    </w:p>
+    <w:p>
+      <w:pPr>
+        <w:spacing w:line="240" w:lineRule="auto"/>
+      </w:pPr>
+      <w:r>
+        <w:t>Julien</w:t>
+      </w:r>
+      <w:r>
+        <w:t xml:space="preserve"> - DB</w:t>
+      </w:r>
+      <w:r>
+        <w:t>: Habe DB</w:t>
+      </w:r>
+      <w:r>
+        <w:t>-T</w:t>
+      </w:r>
+      <w:r>
+        <w:t xml:space="preserve">riggers auf alle Tabellen der Datenbank hinzugefügt, </w:t>
+      </w:r>
+      <w:proofErr w:type="spellStart"/>
+      <w:r>
+        <w:t>count_nrow</w:t>
+      </w:r>
+      <w:proofErr w:type="spellEnd"/>
+      <w:r>
+        <w:t xml:space="preserve"> und </w:t>
+      </w:r>
+      <w:proofErr w:type="spellStart"/>
+      <w:r>
+        <w:t>last_refresh</w:t>
+      </w:r>
+      <w:proofErr w:type="spellEnd"/>
+      <w:r>
+        <w:t xml:space="preserve"> mv erstellt. Die werden dank </w:t>
+      </w:r>
+      <w:proofErr w:type="gramStart"/>
+      <w:r>
+        <w:t>den neuen Triggers</w:t>
+      </w:r>
+      <w:proofErr w:type="gramEnd"/>
+      <w:r>
+        <w:t xml:space="preserve"> nach jedem </w:t>
+      </w:r>
+      <w:r>
+        <w:t>U</w:t>
+      </w:r>
+      <w:r>
+        <w:t xml:space="preserve">pdate aktualisiert. </w:t>
+      </w:r>
+      <w:r>
+        <w:t>Dies h</w:t>
+      </w:r>
+      <w:r>
+        <w:t xml:space="preserve">at zur </w:t>
+      </w:r>
+      <w:r>
+        <w:t>Folge</w:t>
+      </w:r>
+      <w:r>
+        <w:t xml:space="preserve"> das Pandas nur </w:t>
+      </w:r>
+      <w:proofErr w:type="spellStart"/>
+      <w:r>
+        <w:t>Row</w:t>
+      </w:r>
+      <w:proofErr w:type="spellEnd"/>
+      <w:r>
+        <w:t>-</w:t>
+      </w:r>
+      <w:proofErr w:type="spellStart"/>
+      <w:r>
+        <w:t>by</w:t>
+      </w:r>
+      <w:proofErr w:type="spellEnd"/>
+      <w:r>
+        <w:t>-</w:t>
+      </w:r>
+      <w:proofErr w:type="spellStart"/>
+      <w:r>
+        <w:t>Row</w:t>
+      </w:r>
+      <w:proofErr w:type="spellEnd"/>
+      <w:r>
+        <w:t>-I</w:t>
+      </w:r>
+      <w:r>
+        <w:t>nserts macht</w:t>
+      </w:r>
+      <w:r>
+        <w:t>.</w:t>
+      </w:r>
+    </w:p>
+    <w:p>
+      <w:pPr>
+        <w:pStyle w:val="berschrift2"/>
+      </w:pPr>
+      <w:r>
+        <w:t>KW18</w:t>
+      </w:r>
+      <w:r>
+        <w:t xml:space="preserve"> (</w:t>
+      </w:r>
+      <w:r>
+        <w:t>3. – 9. Mai 2021)</w:t>
+      </w:r>
+    </w:p>
+    <w:p>
+      <w:r>
+        <w:t>Joël</w:t>
+      </w:r>
+      <w:r>
+        <w:t xml:space="preserve"> - Dashboard</w:t>
+      </w:r>
+      <w:r>
+        <w:t xml:space="preserve">: Ich habe die Punkte auf der Landkarte entfernt, welche zu inkonsistente Daten enthielten. Habe einen weiteren Scatterplot für den extremen Regen hinzugefügt. Habe einen Fehler mit den Koordinaten festgestellt und diesen Behoben. Die Zahlen hinter dem Komma bei den </w:t>
+      </w:r>
+      <w:proofErr w:type="spellStart"/>
+      <w:r>
+        <w:t>long</w:t>
+      </w:r>
+      <w:proofErr w:type="spellEnd"/>
+      <w:r>
+        <w:t>-</w:t>
+      </w:r>
+      <w:r>
+        <w:t xml:space="preserve"> und </w:t>
+      </w:r>
+      <w:proofErr w:type="spellStart"/>
+      <w:r>
+        <w:t>lat</w:t>
+      </w:r>
+      <w:proofErr w:type="spellEnd"/>
+      <w:r>
+        <w:t>-</w:t>
+      </w:r>
+      <w:r>
+        <w:t xml:space="preserve">Koordinaten wurden </w:t>
+      </w:r>
+      <w:r>
+        <w:t xml:space="preserve">teilweise total </w:t>
+      </w:r>
+      <w:r>
+        <w:t xml:space="preserve">falsch gerundet. </w:t>
+      </w:r>
+      <w:r>
+        <w:t>Habe ebenfalls ein Problem mit der Regressionslinie gefunden: Der Index musste zurückgesetzt werden um Fehler zu vermeiden. Habe ebenfalls die Scatterplots etwas besser formatiert.</w:t>
+      </w:r>
+    </w:p>
+    <w:p>
+      <w:pPr>
+        <w:pStyle w:val="berschrift2"/>
+      </w:pPr>
+      <w:r>
+        <w:t>KW19</w:t>
+      </w:r>
+      <w:r>
+        <w:t xml:space="preserve"> (</w:t>
+      </w:r>
+      <w:r>
+        <w:t>10. – 16 Mai 2021)</w:t>
+      </w:r>
+    </w:p>
+    <w:p>
+      <w:r>
+        <w:t>Joël</w:t>
+      </w:r>
+      <w:r>
+        <w:t xml:space="preserve"> - Dashboard</w:t>
+      </w:r>
+      <w:r>
+        <w:t xml:space="preserve">: </w:t>
+      </w:r>
+      <w:r>
+        <w:t xml:space="preserve">Habe aus dem Plot für den </w:t>
+      </w:r>
+      <w:r>
+        <w:t>e</w:t>
+      </w:r>
+      <w:r>
+        <w:t>xtremen Regen einen Bar-Chart gemacht, da dieser die Abweichung vom Durchschnitt etwas besser aufzeigt als ein Line-Chart. Habe ebenfalls noch mehr Stationen von der Landkarte entfernt, da es immer noch viel zu viele Stationen mit schlechten Daten und gigantischen Datenl</w:t>
+      </w:r>
+      <w:r>
+        <w:t>öc</w:t>
+      </w:r>
+      <w:r>
+        <w:t xml:space="preserve">hern gab. Deshalb ist das neue Kriterium um </w:t>
+      </w:r>
+      <w:r>
+        <w:t>eine Station auf der Landkarte anzuzeigen Messungen von mindestens 43 Jahren zu haben und zwischen dem minimalen und maximalen Datum mehr als 95</w:t>
+      </w:r>
+      <w:r>
+        <w:t>%</w:t>
+      </w:r>
+      <w:r>
+        <w:t xml:space="preserve"> der Jahre zu haben.</w:t>
+      </w:r>
+      <w:r>
+        <w:t xml:space="preserve"> Dies verhindert grössere Datenlöcher sehr gut.</w:t>
+      </w:r>
+      <w:r>
+        <w:t xml:space="preserve"> Ich habe ebenfalls den Plot für den Schneefall für alle Stationen hinzugefügt. Ich habe ebenfalls herausgefunden, dass man eine schöne Landkarte mithilfe einer </w:t>
+      </w:r>
+      <w:proofErr w:type="spellStart"/>
+      <w:r>
+        <w:t>Scattermapbox</w:t>
+      </w:r>
+      <w:proofErr w:type="spellEnd"/>
+      <w:r>
+        <w:t xml:space="preserve"> von OpenStreetMap erstellen kann. Dies habe ich auch getan und ich habe meinen eigenen Kartenstil darübergelegt. </w:t>
+      </w:r>
+      <w:r>
+        <w:t xml:space="preserve">Mit Dash selber liessen sich die Ecken der </w:t>
+      </w:r>
+      <w:proofErr w:type="spellStart"/>
+      <w:r>
+        <w:t>Scattermapbox</w:t>
+      </w:r>
+      <w:proofErr w:type="spellEnd"/>
+      <w:r>
+        <w:t xml:space="preserve"> nicht ausrunden. Deshalb musste ich </w:t>
+      </w:r>
+      <w:r>
+        <w:t>die</w:t>
+      </w:r>
+      <w:r>
+        <w:t xml:space="preserve"> borders.css Datei </w:t>
+      </w:r>
+      <w:r>
+        <w:lastRenderedPageBreak/>
+        <w:t xml:space="preserve">im </w:t>
+      </w:r>
+      <w:proofErr w:type="spellStart"/>
+      <w:r>
+        <w:t>assets</w:t>
+      </w:r>
+      <w:proofErr w:type="spellEnd"/>
+      <w:r>
+        <w:t xml:space="preserve"> </w:t>
+      </w:r>
+      <w:r>
+        <w:t>O</w:t>
+      </w:r>
+      <w:r>
+        <w:t>rdner hinzufügen.</w:t>
+      </w:r>
+      <w:r>
+        <w:t xml:space="preserve"> Ich habe auch das Problem behoben, dass einige Stationen auf der Landkarte doppelt angezeigt wurden.</w:t>
+      </w:r>
+    </w:p>
+    <w:p>
+      <w:pPr>
+        <w:spacing w:line="240" w:lineRule="auto"/>
+      </w:pPr>
+      <w:r>
+        <w:t>Julien</w:t>
+      </w:r>
+      <w:r>
+        <w:t xml:space="preserve"> - FE</w:t>
+      </w:r>
+      <w:r>
+        <w:t>: Das Front</w:t>
+      </w:r>
+      <w:r>
+        <w:t>-E</w:t>
+      </w:r>
+      <w:r>
+        <w:t xml:space="preserve">nd sendet mehrmals die gleiche Abfrage zum Server. </w:t>
+      </w:r>
+      <w:r>
+        <w:t xml:space="preserve">Die API </w:t>
+      </w:r>
+      <w:r>
+        <w:t xml:space="preserve">wird dabei beim Abbauen der </w:t>
+      </w:r>
+      <w:r>
+        <w:t xml:space="preserve">Warteschlange </w:t>
+      </w:r>
+      <w:r>
+        <w:t>sehr langsam. Click Event wurde gewechselt</w:t>
+      </w:r>
+      <w:r>
+        <w:t xml:space="preserve"> um dieses Problem zu beheben</w:t>
+      </w:r>
+      <w:r>
+        <w:t>.</w:t>
+      </w:r>
+    </w:p>
+    <w:p>
+      <w:pPr>
+        <w:spacing w:line="240" w:lineRule="auto"/>
+      </w:pPr>
+      <w:r>
+        <w:t>Julien</w:t>
+      </w:r>
+      <w:r>
+        <w:t xml:space="preserve"> - API</w:t>
+      </w:r>
+      <w:r>
+        <w:t xml:space="preserve">: Das informieren des </w:t>
+      </w:r>
+      <w:r>
+        <w:t>F</w:t>
+      </w:r>
+      <w:r>
+        <w:t>ront</w:t>
+      </w:r>
+      <w:r>
+        <w:t>-E</w:t>
+      </w:r>
+      <w:r>
+        <w:t>nds wird jetzt mithilfe eine</w:t>
+      </w:r>
+      <w:r>
+        <w:t>r</w:t>
+      </w:r>
+      <w:r>
+        <w:t xml:space="preserve"> </w:t>
+      </w:r>
+      <w:proofErr w:type="spellStart"/>
+      <w:r>
+        <w:t>helper</w:t>
+      </w:r>
+      <w:r>
+        <w:t>-</w:t>
+      </w:r>
+      <w:r>
+        <w:t>class</w:t>
+      </w:r>
+      <w:proofErr w:type="spellEnd"/>
+      <w:r>
+        <w:t xml:space="preserve"> durchgeführt. So befindet sich der Code an einem Ort und kann mehrmals verwendet werden.</w:t>
+      </w:r>
+    </w:p>
+    <w:p>
+      <w:pPr>
+        <w:pStyle w:val="berschrift2"/>
+      </w:pPr>
+      <w:r>
+        <w:t>KW20</w:t>
+      </w:r>
+      <w:r>
+        <w:t xml:space="preserve"> (</w:t>
+      </w:r>
+      <w:r>
+        <w:t>17. – 23. Mai 2021)</w:t>
+      </w:r>
+    </w:p>
+    <w:p>
+      <w:pPr>
+        <w:pStyle w:val="berschrift2"/>
+      </w:pPr>
+      <w:r>
+        <w:t>KW21</w:t>
+      </w:r>
+      <w:r>
+        <w:t xml:space="preserve"> (</w:t>
+      </w:r>
+      <w:r>
+        <w:t>24. – 30 Mai 2021)</w:t>
+      </w:r>
+    </w:p>
+    <w:p>
+      <w:pPr>
+        <w:spacing w:line="240" w:lineRule="auto"/>
+      </w:pPr>
+      <w:r>
+        <w:t>Julien</w:t>
+      </w:r>
+      <w:r>
+        <w:t xml:space="preserve"> - FE</w:t>
+      </w:r>
+      <w:r>
+        <w:t xml:space="preserve">: </w:t>
+      </w:r>
+      <w:proofErr w:type="spellStart"/>
+      <w:r>
+        <w:t>Row</w:t>
+      </w:r>
+      <w:proofErr w:type="spellEnd"/>
+      <w:r>
+        <w:t xml:space="preserve"> </w:t>
+      </w:r>
+      <w:proofErr w:type="spellStart"/>
+      <w:r>
+        <w:t>count</w:t>
+      </w:r>
+      <w:proofErr w:type="spellEnd"/>
+      <w:r>
+        <w:t xml:space="preserve"> und Last </w:t>
+      </w:r>
+      <w:proofErr w:type="spellStart"/>
+      <w:r>
+        <w:t>refresh</w:t>
+      </w:r>
+      <w:proofErr w:type="spellEnd"/>
+      <w:r>
+        <w:t xml:space="preserve"> wurden mit dem neuen </w:t>
+      </w:r>
+      <w:proofErr w:type="spellStart"/>
+      <w:r>
+        <w:t>A</w:t>
+      </w:r>
+      <w:r>
+        <w:t>nnouncer</w:t>
+      </w:r>
+      <w:proofErr w:type="spellEnd"/>
+      <w:r>
+        <w:t xml:space="preserve"> implementiert und die action</w:t>
+      </w:r>
+      <w:r>
+        <w:t>-</w:t>
+      </w:r>
+      <w:r>
+        <w:t>buttons auf der FE</w:t>
+      </w:r>
+      <w:r>
+        <w:t>-S</w:t>
+      </w:r>
+      <w:r>
+        <w:t>eite wieder deaktiviert.</w:t>
+      </w:r>
+    </w:p>
+    <w:p>
+      <w:r>
+        <w:t>Joël</w:t>
+      </w:r>
+      <w:r>
+        <w:t xml:space="preserve"> - Dashb</w:t>
+      </w:r>
+      <w:r>
+        <w:t>oa</w:t>
+      </w:r>
+      <w:r>
+        <w:t>rd</w:t>
+      </w:r>
+      <w:r>
+        <w:t xml:space="preserve">: Ich habe es ermöglicht auch jährliche Daten hinzuzufügen. Zudem habe ich mich entschieden die </w:t>
+      </w:r>
+      <w:proofErr w:type="spellStart"/>
+      <w:r>
+        <w:t>Callback</w:t>
+      </w:r>
+      <w:r>
+        <w:t>s</w:t>
+      </w:r>
+      <w:proofErr w:type="spellEnd"/>
+      <w:r>
+        <w:t xml:space="preserve"> so zu gestallten, dass ein ausgewählter Punkt auf der Karte alle umliegenden Plots anpasst und dort die ausgewählte Station anzeigt. Um dies zu ermöglichen musste ich die Stationen weiter filtern. Ich habe sie so gefiltert, dass ich eine hohe Datenkonsistenz bei allen Scatter</w:t>
+      </w:r>
+      <w:r>
+        <w:t>plots und Barcharts garantieren konnte. Deshalb ist das neue Kriterium um eine Station auf der Landkarte anzuzeigen Messungen bei allen benutzten Parametern von mindestens 30 Jahren zu haben und zwischen dem minimalen und maximalen Datum mehr als 90% der Jahre zu haben. Dies verhindert grössere Datenlöcher sehr gut</w:t>
+      </w:r>
+      <w:r>
+        <w:t xml:space="preserve"> und lässt etwa 20 Stationen zum Auswählen übrig. Da das Data-</w:t>
+      </w:r>
+      <w:proofErr w:type="spellStart"/>
+      <w:r>
+        <w:t>Wrangling</w:t>
+      </w:r>
+      <w:proofErr w:type="spellEnd"/>
+      <w:r>
+        <w:t xml:space="preserve"> etwas unübersichtlich wurde, habe ich es in einzelne allgemeine Funktionen unterteilt.</w:t>
+      </w:r>
+    </w:p>
+    <w:p>
+      <w:pPr>
+        <w:pStyle w:val="berschrift2"/>
+      </w:pPr>
+      <w:r>
+        <w:t>KW22</w:t>
+      </w:r>
+      <w:r>
+        <w:t xml:space="preserve"> (</w:t>
+      </w:r>
+      <w:r>
+        <w:t>31. Mai – 6. Juni 2021)</w:t>
+      </w:r>
+    </w:p>
+    <w:p>
+      <w:r>
+        <w:t>Joël</w:t>
+      </w:r>
+      <w:r>
+        <w:t xml:space="preserve"> - API</w:t>
+      </w:r>
+      <w:r>
+        <w:t xml:space="preserve">: </w:t>
+      </w:r>
+      <w:r>
+        <w:t xml:space="preserve">Ich habe </w:t>
+      </w:r>
+      <w:r>
+        <w:t xml:space="preserve">PATCH und DELETE als Teil der CRUD-Fähigkeiten der API hinzugefügt. Diese </w:t>
+      </w:r>
+      <w:r>
+        <w:t>Ä</w:t>
+      </w:r>
+      <w:r>
+        <w:t xml:space="preserve">nderungen dienen der Abgabe von </w:t>
+      </w:r>
+      <w:proofErr w:type="spellStart"/>
+      <w:r>
+        <w:t>wdb</w:t>
+      </w:r>
+      <w:proofErr w:type="spellEnd"/>
+      <w:r>
+        <w:t xml:space="preserve"> und nicht direkt dem Projekt selbst. </w:t>
+      </w:r>
+    </w:p>
+    <w:p>
+      <w:pPr>
+        <w:spacing w:line="240" w:lineRule="auto"/>
+      </w:pPr>
+      <w:r>
+        <w:t>Julien</w:t>
+      </w:r>
+      <w:r>
+        <w:t xml:space="preserve"> - </w:t>
+      </w:r>
+      <w:r>
+        <w:t>API</w:t>
+      </w:r>
+      <w:bookmarkStart w:id="2" w:name="_GoBack"/>
+      <w:bookmarkEnd w:id="2"/>
+      <w:r>
+        <w:t xml:space="preserve">: </w:t>
+      </w:r>
+      <w:proofErr w:type="spellStart"/>
+      <w:r>
+        <w:t>Postgres</w:t>
+      </w:r>
+      <w:proofErr w:type="spellEnd"/>
+      <w:r>
+        <w:t>-</w:t>
+      </w:r>
+      <w:r>
+        <w:t>connection</w:t>
+      </w:r>
+      <w:r>
+        <w:t>-</w:t>
+      </w:r>
+      <w:r>
+        <w:t>string</w:t>
+      </w:r>
+      <w:r>
+        <w:t>-S</w:t>
+      </w:r>
+      <w:r>
+        <w:t>eite wurde geschrieben und im bestehenden code implementiert.</w:t>
+      </w:r>
+    </w:p>
+    <w:p>
+      <w:r>
+        <w:t>Joël</w:t>
+      </w:r>
+      <w:r>
+        <w:t xml:space="preserve"> - Dashboard</w:t>
+      </w:r>
+      <w:r>
+        <w:t xml:space="preserve">: Ich habe das </w:t>
+      </w:r>
+      <w:r>
+        <w:t>D</w:t>
+      </w:r>
+      <w:r>
+        <w:t>ata</w:t>
+      </w:r>
+      <w:r>
+        <w:t>-</w:t>
+      </w:r>
+      <w:proofErr w:type="spellStart"/>
+      <w:r>
+        <w:t>W</w:t>
+      </w:r>
+      <w:r>
+        <w:t>rangling</w:t>
+      </w:r>
+      <w:proofErr w:type="spellEnd"/>
+      <w:r>
+        <w:t xml:space="preserve"> </w:t>
+      </w:r>
+      <w:r>
+        <w:t xml:space="preserve">für das Dashboard </w:t>
+      </w:r>
+      <w:r>
+        <w:t>übersichtlicher gestaltet und einige kleine Probleme behoben. Zudem habe ich einen Plot für den Regen mit einem Callback erstellt.</w:t>
+      </w:r>
+      <w:r>
+        <w:t xml:space="preserve"> Ich habe auch </w:t>
+      </w:r>
+      <w:r>
+        <w:t xml:space="preserve">einen Button erstellt, mit dem sich alle Stationen anzeigen lassen und habe das Callback dafür erstellt. </w:t>
+      </w:r>
+      <w:r>
+        <w:t xml:space="preserve">Ich habe auch eine Beschreibung zum Dashboard hinzugefügt, welche auch einen Teil enthält, welcher darüber Auskunft gibt, welche </w:t>
+      </w:r>
+      <w:r>
+        <w:t xml:space="preserve">Station </w:t>
+      </w:r>
+      <w:r>
+        <w:t>gerade angezeigt w</w:t>
+      </w:r>
+      <w:r>
+        <w:t>ird</w:t>
+      </w:r>
+      <w:r>
+        <w:t xml:space="preserve">. Da diese Beschreibung je nach Zoom zu gross wird, musste ich dafür eine </w:t>
+      </w:r>
+      <w:proofErr w:type="spellStart"/>
+      <w:r>
+        <w:t>Scrollbar</w:t>
+      </w:r>
+      <w:proofErr w:type="spellEnd"/>
+      <w:r>
+        <w:t xml:space="preserve"> benutzen. Diese </w:t>
+      </w:r>
+      <w:proofErr w:type="spellStart"/>
+      <w:r>
+        <w:t>Scrollbar</w:t>
+      </w:r>
+      <w:proofErr w:type="spellEnd"/>
+      <w:r>
+        <w:t xml:space="preserve"> lässt sich nicht direkt mit Dash modifizieren, weshalb ich die Datei style.css im Ordner </w:t>
+      </w:r>
+      <w:proofErr w:type="spellStart"/>
+      <w:r>
+        <w:t>assets</w:t>
+      </w:r>
+      <w:proofErr w:type="spellEnd"/>
+      <w:r>
+        <w:t xml:space="preserve"> erstellt habe. Ich hatte die Idee, dass eine </w:t>
+      </w:r>
+      <w:proofErr w:type="spellStart"/>
+      <w:r>
+        <w:t>Heatmap</w:t>
+      </w:r>
+      <w:proofErr w:type="spellEnd"/>
+      <w:r>
+        <w:t xml:space="preserve"> die extremen Regefälle evtl. besser</w:t>
+      </w:r>
+      <w:r>
+        <w:t xml:space="preserve"> darstellen könnte. </w:t>
+      </w:r>
+      <w:r>
+        <w:t xml:space="preserve">Ich habe diese Idee nach dem Erstellen der </w:t>
+      </w:r>
+      <w:proofErr w:type="spellStart"/>
+      <w:r>
+        <w:t>Heatmap</w:t>
+      </w:r>
+      <w:proofErr w:type="spellEnd"/>
+      <w:r>
+        <w:t xml:space="preserve"> jedoch verworfen, weil die Änderungen innerhalb eines Jahres viel grösser sind als die Änderung über die Jahre hinweg und man somit keine Veränderung feststellen kann.</w:t>
+      </w:r>
+    </w:p>
+    <w:p>
+      <w:r>
+        <w:t>Joël</w:t>
+      </w:r>
+      <w:r>
+        <w:t xml:space="preserve"> - Datenstory</w:t>
+      </w:r>
+      <w:r>
+        <w:t>: Ich habe angefangen das grobe Layout der Datenstory zu erstellen</w:t>
+      </w:r>
+      <w:r>
+        <w:t>.</w:t>
+      </w:r>
+      <w:r>
+        <w:t xml:space="preserve"> </w:t>
+      </w:r>
+      <w:r>
+        <w:t xml:space="preserve">Ich habe dafür unter anderem einen Header und einen Test-Plot hinzugefügt. </w:t>
+      </w:r>
+    </w:p>
+    <w:p>
+      <w:r>
+        <w:lastRenderedPageBreak/>
+        <w:t xml:space="preserve">Joël - </w:t>
+      </w:r>
+      <w:proofErr w:type="spellStart"/>
+      <w:r>
+        <w:t>Webscraping</w:t>
+      </w:r>
+      <w:proofErr w:type="spellEnd"/>
+      <w:r>
+        <w:t xml:space="preserve">: Ich habe einige obsolete Funktionen aus dem </w:t>
+      </w:r>
+      <w:proofErr w:type="spellStart"/>
+      <w:r>
+        <w:t>Webscraping</w:t>
+      </w:r>
+      <w:proofErr w:type="spellEnd"/>
+      <w:r>
+        <w:t xml:space="preserve"> entfernt.</w:t>
+      </w:r>
+    </w:p>
+    <w:p>
+      <w:r>
+        <w:t>Joël – Unit-Tests: Ich habe</w:t>
+      </w:r>
+      <w:r>
+        <w:t xml:space="preserve"> einige Unit-Tests für die Datenbank hinzugefügt. Diese dienen dem Modul </w:t>
+      </w:r>
+      <w:proofErr w:type="spellStart"/>
+      <w:r>
+        <w:t>wdb</w:t>
+      </w:r>
+      <w:proofErr w:type="spellEnd"/>
+      <w:r>
+        <w:t xml:space="preserve"> und haben keinen Einfluss auf die Funktionalität des Projekts. </w:t>
+      </w:r>
+    </w:p>
+    <w:p>
+      <w:pPr>
+        <w:pStyle w:val="berschrift2"/>
+      </w:pPr>
+      <w:r>
+        <w:t xml:space="preserve">KW23 (7. – 13. </w:t>
+      </w:r>
+      <w:r>
+        <w:t>Juni 2021)</w:t>
+      </w:r>
     </w:p>
     <w:p>
       <w:pPr>
@@ -15792,6 +17981,17 @@
           <w:tab w:val="left" w:pos="2467"/>
         </w:tabs>
       </w:pPr>
+      <w:r>
+        <w:t xml:space="preserve">Julien: Readme </w:t>
+      </w:r>
+      <w:proofErr w:type="spellStart"/>
+      <w:r>
+        <w:t>geschreiben</w:t>
+      </w:r>
+      <w:proofErr w:type="spellEnd"/>
+      <w:r>
+        <w:t>.</w:t>
+      </w:r>
     </w:p>
     <w:p>
       <w:r>
@@ -15800,50 +18000,14 @@
     </w:p>
     <w:p>
       <w:pPr>
-        <w:tabs>
-          <w:tab w:val="left" w:pos="2467"/>
-        </w:tabs>
-        <w:rPr>
-          <w:rFonts w:eastAsiaTheme="majorEastAsia" w:cstheme="majorBidi"/>
-          <w:color w:val="2F5496" w:themeColor="accent1" w:themeShade="BF"/>
-          <w:sz w:val="32"/>
-          <w:szCs w:val="32"/>
-        </w:rPr>
+        <w:pStyle w:val="berschrift1"/>
       </w:pPr>
       <w:r>
-        <w:rPr>
-          <w:rFonts w:eastAsiaTheme="majorEastAsia" w:cstheme="majorBidi"/>
-          <w:color w:val="2F5496" w:themeColor="accent1" w:themeShade="BF"/>
-          <w:sz w:val="32"/>
-          <w:szCs w:val="32"/>
-        </w:rPr>
         <w:lastRenderedPageBreak/>
         <w:t>Teamplanung</w:t>
       </w:r>
     </w:p>
-    <w:p>
-      <w:pPr>
-        <w:pStyle w:val="KeinLeerraum"/>
-        <w:rPr>
-          <w:rFonts w:eastAsiaTheme="majorEastAsia"/>
-          <w:lang w:val="de-CH"/>
-        </w:rPr>
-      </w:pPr>
-    </w:p>
-    <w:p>
-      <w:pPr>
-        <w:rPr>
-          <w:b/>
-        </w:rPr>
-      </w:pPr>
-    </w:p>
-    <w:p>
-      <w:pPr>
-        <w:rPr>
-          <w:b/>
-        </w:rPr>
-      </w:pPr>
-    </w:p>
+    <w:p/>
     <w:sectPr>
       <w:headerReference w:type="first" r:id="rId15"/>
       <w:pgSz w:w="11906" w:h="16838" w:code="9"/>
@@ -17625,6 +19789,8 @@
     <w:rsid w:val="00A425B3"/>
     <w:rsid w:val="00AA7F91"/>
     <w:rsid w:val="00BD437A"/>
+    <w:rsid w:val="00C37AFE"/>
+    <w:rsid w:val="00CA2C36"/>
     <w:rsid w:val="00D47E1D"/>
     <w:rsid w:val="00E30B8D"/>
     <w:rsid w:val="00E6397D"/>
@@ -18618,7 +20784,7 @@
 </file>
 
 <file path=customXml/itemProps4.xml><?xml version="1.0" encoding="utf-8"?>
-<ds:datastoreItem xmlns:ds="http://schemas.openxmlformats.org/officeDocument/2006/customXml" ds:itemID="{35CC9D36-66C7-46DB-A88A-9C986A195A9D}">
+<ds:datastoreItem xmlns:ds="http://schemas.openxmlformats.org/officeDocument/2006/customXml" ds:itemID="{46C94D04-3DCC-4E7E-9720-F0CACD93EEAE}">
   <ds:schemaRefs>
     <ds:schemaRef ds:uri="http://schemas.openxmlformats.org/officeDocument/2006/bibliography"/>
   </ds:schemaRefs>

</xml_diff>